<commit_message>
add templates for LW
</commit_message>
<xml_diff>
--- a/Аналогова і цифрова обробка сигналів (Бакалавр)/Лабораторна робота 6 (3 Варіант).docx
+++ b/Аналогова і цифрова обробка сигналів (Бакалавр)/Лабораторна робота 6 (3 Варіант).docx
@@ -27,8 +27,10 @@
           <w:sz w:val="28"/>
           <w:szCs w:val="28"/>
         </w:rPr>
-        <w:t>5</w:t>
-      </w:r>
+        <w:t>6</w:t>
+      </w:r>
+      <w:bookmarkStart w:id="0" w:name="_GoBack"/>
+      <w:bookmarkEnd w:id="0"/>
       <w:r>
         <w:rPr>
           <w:rFonts w:ascii="Times New Roman" w:eastAsia="Times New Roman" w:hAnsi="Times New Roman" w:cs="Times New Roman"/>
@@ -758,8 +760,6 @@
         </w:rPr>
         <w:br w:type="page"/>
       </w:r>
-      <w:bookmarkStart w:id="0" w:name="_GoBack"/>
-      <w:bookmarkEnd w:id="0"/>
     </w:p>
     <w:p>
       <w:pPr>
@@ -2698,6 +2698,7 @@
   <w:style w:type="character" w:default="1" w:styleId="a0">
     <w:name w:val="Default Paragraph Font"/>
     <w:uiPriority w:val="1"/>
+    <w:semiHidden/>
     <w:unhideWhenUsed/>
   </w:style>
   <w:style w:type="table" w:default="1" w:styleId="a1">

</xml_diff>